<commit_message>
Add code to Fig2 to show Gael where to look for the relevant data for the plots
</commit_message>
<xml_diff>
--- a/data/sqlite-databases/README_all_tables_v2.docx
+++ b/data/sqlite-databases/README_all_tables_v2.docx
@@ -139,10 +139,7 @@
       </w:r>
       <w:proofErr w:type="spellStart"/>
       <w:r>
-        <w:t>duplicat</w:t>
-      </w:r>
-      <w:r>
-        <w:t>e_id</w:t>
+        <w:t>duplicate_id</w:t>
       </w:r>
       <w:proofErr w:type="spellEnd"/>
       <w:r>
@@ -156,10 +153,7 @@
       </w:r>
       <w:proofErr w:type="spellEnd"/>
       <w:r>
-        <w:t xml:space="preserve"> : publications identified as duplicates by title and year matching wil</w:t>
-      </w:r>
-      <w:r>
-        <w:t xml:space="preserve">l receive the same </w:t>
+        <w:t xml:space="preserve"> : publications identified as duplicates by title and year matching will receive the same </w:t>
       </w:r>
       <w:proofErr w:type="spellStart"/>
       <w:r>
@@ -174,16 +168,7 @@
       </w:r>
       <w:proofErr w:type="spellEnd"/>
       <w:r>
-        <w:t xml:space="preserve"> : the citation indexed database the record was retrieved from. If the record </w:t>
-      </w:r>
-      <w:r>
-        <w:t xml:space="preserve">had duplicates identified from </w:t>
-      </w:r>
-      <w:r>
-        <w:t>multiple databases, these will be separated by " | " (</w:t>
-      </w:r>
-      <w:r>
-        <w:t>e.g. "Web Of Science | Scopus")</w:t>
+        <w:t xml:space="preserve"> : the citation indexed database the record was retrieved from. If the record had duplicates identified from multiple databases, these will be separated by " | " (e.g. "Web Of Science | Scopus")</w:t>
       </w:r>
     </w:p>
     <w:p>
@@ -193,10 +178,7 @@
       </w:r>
       <w:proofErr w:type="spellEnd"/>
       <w:r>
-        <w:t xml:space="preserve"> : the search string used to retrieve the record. If multiple search strings returned the same record, numerous ent</w:t>
-      </w:r>
-      <w:r>
-        <w:t>ries will be separated by " | "</w:t>
+        <w:t xml:space="preserve"> : the search string used to retrieve the record. If multiple search strings returned the same record, numerous entries will be separated by " | "</w:t>
       </w:r>
     </w:p>
     <w:p>
@@ -214,10 +196,7 @@
       </w:r>
       <w:proofErr w:type="spellEnd"/>
       <w:r>
-        <w:t xml:space="preserve"> given to the referenc</w:t>
-      </w:r>
-      <w:r>
-        <w:t>e by its native source database</w:t>
+        <w:t xml:space="preserve"> given to the reference by its native source database</w:t>
       </w:r>
     </w:p>
     <w:p>
@@ -227,18 +206,12 @@
     </w:p>
     <w:p>
       <w:r>
-        <w:t>author:</w:t>
-      </w:r>
-      <w:r>
-        <w:t xml:space="preserve"> the authors of the publication</w:t>
-      </w:r>
-    </w:p>
-    <w:p>
-      <w:r>
-        <w:t>title : the text f</w:t>
-      </w:r>
-      <w:r>
-        <w:t>or the title of the publication</w:t>
+        <w:t>author: the authors of the publication</w:t>
+      </w:r>
+    </w:p>
+    <w:p>
+      <w:r>
+        <w:t>title : the text for the title of the publication</w:t>
       </w:r>
     </w:p>
     <w:p>
@@ -248,18 +221,12 @@
       </w:r>
       <w:proofErr w:type="spellEnd"/>
       <w:r>
-        <w:t xml:space="preserve"> : title of the source of publi</w:t>
-      </w:r>
-      <w:r>
-        <w:t>cation (e.g. journal, book)</w:t>
-      </w:r>
-    </w:p>
-    <w:p>
-      <w:r>
-        <w:t>year: the yea</w:t>
-      </w:r>
-      <w:r>
-        <w:t>r the publication was published</w:t>
+        <w:t xml:space="preserve"> : title of the source of publication (e.g. journal, book)</w:t>
+      </w:r>
+    </w:p>
+    <w:p>
+      <w:r>
+        <w:t>year: the year the publication was published</w:t>
       </w:r>
     </w:p>
     <w:p>
@@ -283,26 +250,17 @@
     <w:p>
       <w:r>
         <w:lastRenderedPageBreak/>
-        <w:t>pages: which pages in the is</w:t>
-      </w:r>
-      <w:r>
-        <w:t>sue the publication appeared in</w:t>
-      </w:r>
-    </w:p>
-    <w:p>
-      <w:r>
-        <w:t>abstract : the abst</w:t>
-      </w:r>
-      <w:r>
-        <w:t>ract of the publication</w:t>
-      </w:r>
-    </w:p>
-    <w:p>
-      <w:r>
-        <w:t>ke</w:t>
-      </w:r>
-      <w:r>
-        <w:t>ywords : author tagged keywords</w:t>
+        <w:t>pages: which pages in the issue the publication appeared in</w:t>
+      </w:r>
+    </w:p>
+    <w:p>
+      <w:r>
+        <w:t>abstract : the abstract of the publication</w:t>
+      </w:r>
+    </w:p>
+    <w:p>
+      <w:r>
+        <w:t>keywords : author tagged keywords</w:t>
       </w:r>
     </w:p>
     <w:p>
@@ -312,50 +270,32 @@
       </w:r>
       <w:proofErr w:type="spellEnd"/>
       <w:r>
-        <w:t xml:space="preserve"> : other </w:t>
-      </w:r>
-      <w:r>
-        <w:t>keywords tagged by the database</w:t>
-      </w:r>
-    </w:p>
-    <w:p>
-      <w:r>
-        <w:t>publisher: t</w:t>
-      </w:r>
-      <w:r>
-        <w:t>he publisher of the publication</w:t>
-      </w:r>
-    </w:p>
-    <w:p>
-      <w:r>
-        <w:t>editor</w:t>
-      </w:r>
-      <w:r>
-        <w:t>: the editor of the publication</w:t>
-      </w:r>
-    </w:p>
-    <w:p>
-      <w:r>
-        <w:t>langua</w:t>
-      </w:r>
-      <w:r>
-        <w:t>ge: the language of publication</w:t>
-      </w:r>
-    </w:p>
-    <w:p>
-      <w:r>
-        <w:t>affiliation: the affiliation (according to the protocol of the native citation indexed database, us</w:t>
-      </w:r>
-      <w:r>
-        <w:t>ually first author affiliation)</w:t>
-      </w:r>
-    </w:p>
-    <w:p>
-      <w:r>
-        <w:t>f</w:t>
-      </w:r>
-      <w:r>
-        <w:t>unding: any funding information</w:t>
+        <w:t xml:space="preserve"> : other keywords tagged by the database</w:t>
+      </w:r>
+    </w:p>
+    <w:p>
+      <w:r>
+        <w:t>publisher: the publisher of the publication</w:t>
+      </w:r>
+    </w:p>
+    <w:p>
+      <w:r>
+        <w:t>editor: the editor of the publication</w:t>
+      </w:r>
+    </w:p>
+    <w:p>
+      <w:r>
+        <w:t>language: the language of publication</w:t>
+      </w:r>
+    </w:p>
+    <w:p>
+      <w:r>
+        <w:t>affiliation: the affiliation (according to the protocol of the native citation indexed database, usually first author affiliation)</w:t>
+      </w:r>
+    </w:p>
+    <w:p>
+      <w:r>
+        <w:t>funding: any funding information</w:t>
       </w:r>
     </w:p>
     <w:p>
@@ -400,10 +340,7 @@
     </w:p>
     <w:p>
       <w:r>
-        <w:t>journal: the name of the pub</w:t>
-      </w:r>
-      <w:r>
-        <w:t>lishing journal (if applicable)</w:t>
+        <w:t>journal: the name of the publishing journal (if applicable)</w:t>
       </w:r>
     </w:p>
     <w:p>
@@ -413,10 +350,7 @@
       </w:r>
       <w:proofErr w:type="spellEnd"/>
       <w:r>
-        <w:t xml:space="preserve">: The research areas attributed to the publishing journal according to the </w:t>
-      </w:r>
-      <w:r>
-        <w:t>protocol of the source database</w:t>
+        <w:t>: The research areas attributed to the publishing journal according to the protocol of the source database</w:t>
       </w:r>
     </w:p>
     <w:p>
@@ -426,10 +360,7 @@
       </w:r>
       <w:proofErr w:type="spellEnd"/>
       <w:r>
-        <w:t>: another form of resear</w:t>
-      </w:r>
-      <w:r>
-        <w:t>ch area classification from WOS</w:t>
+        <w:t>: another form of research area classification from WOS</w:t>
       </w:r>
     </w:p>
     <w:p>
@@ -439,28 +370,22 @@
       </w:r>
       <w:proofErr w:type="spellEnd"/>
       <w:r>
-        <w:t>: if</w:t>
-      </w:r>
-      <w:r>
-        <w:t xml:space="preserve"> applicable</w:t>
-      </w:r>
-    </w:p>
-    <w:p>
-      <w:proofErr w:type="spellStart"/>
-      <w:r>
-        <w:t>b</w:t>
-      </w:r>
-      <w:r>
-        <w:t>ook_group_author</w:t>
-      </w:r>
-      <w:proofErr w:type="spellEnd"/>
-      <w:r>
         <w:t>: if applicable</w:t>
       </w:r>
     </w:p>
     <w:p>
       <w:proofErr w:type="spellStart"/>
       <w:r>
+        <w:t>book_group_author</w:t>
+      </w:r>
+      <w:proofErr w:type="spellEnd"/>
+      <w:r>
+        <w:t>: if applicable</w:t>
+      </w:r>
+    </w:p>
+    <w:p>
+      <w:proofErr w:type="spellStart"/>
+      <w:r>
         <w:t>book_author</w:t>
       </w:r>
       <w:proofErr w:type="spellEnd"/>
@@ -470,18 +395,12 @@
     </w:p>
     <w:p>
       <w:r>
-        <w:t>organization: The organiza</w:t>
-      </w:r>
-      <w:r>
-        <w:t>tion publishing the publication</w:t>
-      </w:r>
-    </w:p>
-    <w:p>
-      <w:r>
-        <w:t>series: series</w:t>
-      </w:r>
-      <w:r>
-        <w:t xml:space="preserve"> of publication (if applicable)</w:t>
+        <w:t>organization: The organization publishing the publication</w:t>
+      </w:r>
+    </w:p>
+    <w:p>
+      <w:r>
+        <w:t>series: series of publication (if applicable)</w:t>
       </w:r>
     </w:p>
     <w:p>
@@ -650,10 +569,7 @@
       </w:r>
       <w:proofErr w:type="spellEnd"/>
       <w:r>
-        <w:t xml:space="preserve"> column giving the include/exclude (i.e. 1/0 respectively) decisions was used to train the relevance predictions f</w:t>
-      </w:r>
-      <w:r>
-        <w:t>rom the machine learning model.</w:t>
+        <w:t xml:space="preserve"> column giving the include/exclude (i.e. 1/0 respectively) decisions was used to train the relevance predictions from the machine learning model.</w:t>
       </w:r>
     </w:p>
     <w:p>
@@ -692,18 +608,12 @@
     </w:p>
     <w:p>
       <w:r>
-        <w:t>reviewer: The name of the primary</w:t>
-      </w:r>
-      <w:r>
-        <w:t xml:space="preserve"> reviewer to screen the article</w:t>
-      </w:r>
-    </w:p>
-    <w:p>
-      <w:r>
-        <w:t xml:space="preserve">reviewer_2: The name of the second reviewer if </w:t>
-      </w:r>
-      <w:r>
-        <w:t>a double blind screen was done.</w:t>
+        <w:t>reviewer: The name of the primary reviewer to screen the article</w:t>
+      </w:r>
+    </w:p>
+    <w:p>
+      <w:r>
+        <w:t>reviewer_2: The name of the second reviewer if a double blind screen was done.</w:t>
       </w:r>
     </w:p>
     <w:p>
@@ -713,10 +623,7 @@
       </w:r>
       <w:proofErr w:type="spellEnd"/>
       <w:r>
-        <w:t xml:space="preserve">: how the article was sampled in order to be screened. Some articles were test list articles, some were sampled semi-randomly for screening (by randomly sampling 1000 articles from each sub-string and then pooling the results), some were screened with priority according to a high predicted relevance as part of our active learning approach, and others were added after the coding stage in order to supplement article </w:t>
-      </w:r>
-      <w:r>
-        <w:t xml:space="preserve">types that were under-sampled. </w:t>
+        <w:t xml:space="preserve">: how the article was sampled in order to be screened. Some articles were test list articles, some were sampled semi-randomly for screening (by randomly sampling 1000 articles from each sub-string and then pooling the results), some were screened with priority according to a high predicted relevance as part of our active learning approach, and others were added after the coding stage in order to supplement article types that were under-sampled. </w:t>
       </w:r>
     </w:p>
     <w:p>
@@ -797,18 +704,12 @@
     </w:p>
     <w:p>
       <w:r>
-        <w:t>coder_1: the name of the</w:t>
-      </w:r>
-      <w:r>
-        <w:t xml:space="preserve"> reviewer who coded the article</w:t>
-      </w:r>
-    </w:p>
-    <w:p>
-      <w:r>
-        <w:t>coder_2: the name of the second reviewer who coded the article if the article</w:t>
-      </w:r>
-      <w:r>
-        <w:t xml:space="preserve"> was flagged for double coding.</w:t>
+        <w:t>coder_1: the name of the reviewer who coded the article</w:t>
+      </w:r>
+    </w:p>
+    <w:p>
+      <w:r>
+        <w:t>coder_2: the name of the second reviewer who coded the article if the article was flagged for double coding.</w:t>
       </w:r>
     </w:p>
     <w:p>
@@ -1108,58 +1009,31 @@
       </w:r>
       <w:proofErr w:type="spellEnd"/>
       <w:r>
-        <w:t xml:space="preserve">`, </w:t>
-      </w:r>
-      <w:r>
-        <w:t xml:space="preserve">`0 – relevance – </w:t>
-      </w:r>
-      <w:proofErr w:type="spellStart"/>
-      <w:r>
-        <w:t>std</w:t>
-      </w:r>
-      <w:r>
-        <w:t>_prediction</w:t>
-      </w:r>
-      <w:proofErr w:type="spellEnd"/>
-      <w:r>
-        <w:t>`</w:t>
-      </w:r>
-      <w:r>
-        <w:t xml:space="preserve">, </w:t>
-      </w:r>
-      <w:r>
-        <w:t xml:space="preserve">`0 – relevance – </w:t>
-      </w:r>
-      <w:proofErr w:type="spellStart"/>
-      <w:r>
-        <w:t>lower</w:t>
-      </w:r>
-      <w:r>
-        <w:t>_prediction</w:t>
-      </w:r>
-      <w:proofErr w:type="spellEnd"/>
-      <w:r>
-        <w:t>`</w:t>
-      </w:r>
-      <w:r>
-        <w:t xml:space="preserve">, and </w:t>
-      </w:r>
-      <w:r>
-        <w:t xml:space="preserve">`0 – relevance – </w:t>
-      </w:r>
-      <w:proofErr w:type="spellStart"/>
-      <w:r>
-        <w:t>upper</w:t>
-      </w:r>
-      <w:r>
-        <w:t>_prediction</w:t>
-      </w:r>
-      <w:proofErr w:type="spellEnd"/>
-      <w:r>
-        <w:t>`</w:t>
-      </w:r>
-      <w:r>
-        <w:t xml:space="preserve">. </w:t>
+        <w:t xml:space="preserve">`, `0 – relevance – </w:t>
+      </w:r>
+      <w:proofErr w:type="spellStart"/>
+      <w:r>
+        <w:t>std_prediction</w:t>
+      </w:r>
+      <w:proofErr w:type="spellEnd"/>
+      <w:r>
+        <w:t xml:space="preserve">`, `0 – relevance – </w:t>
+      </w:r>
+      <w:proofErr w:type="spellStart"/>
+      <w:r>
+        <w:t>lower_prediction</w:t>
+      </w:r>
+      <w:proofErr w:type="spellEnd"/>
+      <w:r>
+        <w:t xml:space="preserve">`, and `0 – relevance – </w:t>
+      </w:r>
+      <w:proofErr w:type="spellStart"/>
+      <w:r>
+        <w:t>upper_prediction</w:t>
+      </w:r>
+      <w:proofErr w:type="spellEnd"/>
+      <w:r>
+        <w:t xml:space="preserve">`. </w:t>
       </w:r>
     </w:p>
     <w:p>
@@ -1222,6 +1096,117 @@
       <w:r>
         <w:t xml:space="preserve"> and so on. </w:t>
       </w:r>
+    </w:p>
+    <w:p>
+      <w:r>
+        <w:t>The following tables refer to the coded variable predictions:</w:t>
+      </w:r>
+    </w:p>
+    <w:p>
+      <w:proofErr w:type="spellStart"/>
+      <w:r>
+        <w:t>pred_adapt_to_threat</w:t>
+      </w:r>
+      <w:proofErr w:type="spellEnd"/>
+      <w:r>
+        <w:t xml:space="preserve">, </w:t>
+      </w:r>
+      <w:proofErr w:type="spellStart"/>
+      <w:r>
+        <w:t>pred_blue_carbon</w:t>
+      </w:r>
+      <w:proofErr w:type="spellEnd"/>
+      <w:r>
+        <w:t xml:space="preserve">, </w:t>
+      </w:r>
+      <w:proofErr w:type="spellStart"/>
+      <w:r>
+        <w:t>pred_climate_mitigation</w:t>
+      </w:r>
+      <w:proofErr w:type="spellEnd"/>
+      <w:r>
+        <w:t xml:space="preserve">, </w:t>
+      </w:r>
+      <w:proofErr w:type="spellStart"/>
+      <w:r>
+        <w:t>pred_climate_threat</w:t>
+      </w:r>
+      <w:proofErr w:type="spellEnd"/>
+      <w:r>
+        <w:t xml:space="preserve">, </w:t>
+      </w:r>
+      <w:proofErr w:type="spellStart"/>
+      <w:r>
+        <w:t>pred_data</w:t>
+      </w:r>
+      <w:proofErr w:type="spellEnd"/>
+      <w:r>
+        <w:t xml:space="preserve">, </w:t>
+      </w:r>
+      <w:proofErr w:type="spellStart"/>
+      <w:r>
+        <w:t>pred_ecosystem_type</w:t>
+      </w:r>
+      <w:proofErr w:type="spellEnd"/>
+      <w:r>
+        <w:t xml:space="preserve">, </w:t>
+      </w:r>
+      <w:proofErr w:type="spellStart"/>
+      <w:r>
+        <w:t>pred_marine_</w:t>
+      </w:r>
+      <w:bookmarkStart w:id="0" w:name="_GoBack"/>
+      <w:bookmarkEnd w:id="0"/>
+      <w:r>
+        <w:t>system</w:t>
+      </w:r>
+      <w:proofErr w:type="spellEnd"/>
+      <w:r>
+        <w:t xml:space="preserve">, </w:t>
+      </w:r>
+      <w:proofErr w:type="spellStart"/>
+      <w:r>
+        <w:t>pred_method</w:t>
+      </w:r>
+      <w:r>
+        <w:t>_type</w:t>
+      </w:r>
+      <w:proofErr w:type="spellEnd"/>
+      <w:r>
+        <w:t xml:space="preserve">, </w:t>
+      </w:r>
+      <w:proofErr w:type="spellStart"/>
+      <w:r>
+        <w:t>pred_oro_any_mitigation</w:t>
+      </w:r>
+      <w:proofErr w:type="spellEnd"/>
+      <w:r>
+        <w:t xml:space="preserve">, </w:t>
+      </w:r>
+      <w:proofErr w:type="spellStart"/>
+      <w:r>
+        <w:t>pred_oro_any_natur</w:t>
+      </w:r>
+      <w:r>
+        <w:t>e</w:t>
+      </w:r>
+      <w:proofErr w:type="spellEnd"/>
+      <w:r>
+        <w:t xml:space="preserve">, </w:t>
+      </w:r>
+      <w:proofErr w:type="spellStart"/>
+      <w:r>
+        <w:t>pred_oro_any_societal</w:t>
+      </w:r>
+      <w:proofErr w:type="spellEnd"/>
+      <w:r>
+        <w:t xml:space="preserve">, </w:t>
+      </w:r>
+      <w:proofErr w:type="spellStart"/>
+      <w:r>
+        <w:t>pred_oro_branch</w:t>
+      </w:r>
+      <w:proofErr w:type="spellEnd"/>
     </w:p>
     <w:p>
       <w:pPr>
@@ -2164,7 +2149,6 @@
           <w:sz w:val="21"/>
           <w:szCs w:val="21"/>
         </w:rPr>
-        <w:lastRenderedPageBreak/>
         <w:t>"LAT" and "LON": a unique latitude (LAT) and longitude (LON) corresponding to the unique grid cell (</w:t>
       </w:r>
       <w:proofErr w:type="spellStart"/>
@@ -2883,7 +2867,17 @@
           <w:szCs w:val="21"/>
           <w:shd w:val="clear" w:color="auto" w:fill="FFFFFF"/>
         </w:rPr>
-        <w:t xml:space="preserve">). These ids can be used to join with other tables to get more metadata if desired. For plotting, the most important </w:t>
+        <w:t xml:space="preserve">). These ids can be used to join with other tables to get </w:t>
+      </w:r>
+      <w:r>
+        <w:rPr>
+          <w:rFonts w:ascii="Segoe UI" w:hAnsi="Segoe UI" w:cs="Segoe UI"/>
+          <w:sz w:val="21"/>
+          <w:szCs w:val="21"/>
+          <w:shd w:val="clear" w:color="auto" w:fill="FFFFFF"/>
+        </w:rPr>
+        <w:lastRenderedPageBreak/>
+        <w:t xml:space="preserve">more metadata if desired. For plotting, the most important </w:t>
       </w:r>
       <w:proofErr w:type="spellStart"/>
       <w:r>
@@ -3005,7 +2999,6 @@
           <w:sz w:val="21"/>
           <w:szCs w:val="21"/>
         </w:rPr>
-        <w:lastRenderedPageBreak/>
         <w:t>grid_df_id</w:t>
       </w:r>
       <w:proofErr w:type="spellEnd"/>
@@ -3211,8 +3204,9 @@
           <w:szCs w:val="21"/>
           <w:shd w:val="clear" w:color="auto" w:fill="FFFFFF"/>
         </w:rPr>
-        <w:t>Using the previous table</w:t>
-      </w:r>
+        <w:t>Using the previous table (</w:t>
+      </w:r>
+      <w:proofErr w:type="spellStart"/>
       <w:r>
         <w:rPr>
           <w:rFonts w:ascii="Segoe UI" w:hAnsi="Segoe UI" w:cs="Segoe UI"/>
@@ -3220,9 +3214,9 @@
           <w:szCs w:val="21"/>
           <w:shd w:val="clear" w:color="auto" w:fill="FFFFFF"/>
         </w:rPr>
-        <w:t xml:space="preserve"> (</w:t>
-      </w:r>
-      <w:proofErr w:type="spellStart"/>
+        <w:t>geoparsed-text_shp_df_matches</w:t>
+      </w:r>
+      <w:proofErr w:type="spellEnd"/>
       <w:r>
         <w:rPr>
           <w:rFonts w:ascii="Segoe UI" w:hAnsi="Segoe UI" w:cs="Segoe UI"/>
@@ -3230,26 +3224,7 @@
           <w:szCs w:val="21"/>
           <w:shd w:val="clear" w:color="auto" w:fill="FFFFFF"/>
         </w:rPr>
-        <w:t>geoparsed-text_shp_df_matches</w:t>
-      </w:r>
-      <w:proofErr w:type="spellEnd"/>
-      <w:r>
-        <w:rPr>
-          <w:rFonts w:ascii="Segoe UI" w:hAnsi="Segoe UI" w:cs="Segoe UI"/>
-          <w:sz w:val="21"/>
-          <w:szCs w:val="21"/>
-          <w:shd w:val="clear" w:color="auto" w:fill="FFFFFF"/>
-        </w:rPr>
-        <w:t>)</w:t>
-      </w:r>
-      <w:r>
-        <w:rPr>
-          <w:rFonts w:ascii="Segoe UI" w:hAnsi="Segoe UI" w:cs="Segoe UI"/>
-          <w:sz w:val="21"/>
-          <w:szCs w:val="21"/>
-          <w:shd w:val="clear" w:color="auto" w:fill="FFFFFF"/>
-        </w:rPr>
-        <w:t>, this table has calculated the number of articles per unique grid cell (</w:t>
+        <w:t>), this table has calculated the number of articles per unique grid cell (</w:t>
       </w:r>
       <w:proofErr w:type="spellStart"/>
       <w:r>
@@ -3423,10 +3398,7 @@
     </w:p>
     <w:p>
       <w:r>
-        <w:t>Each row contains the following metadata</w:t>
-      </w:r>
-      <w:r>
-        <w:t>:</w:t>
+        <w:t>Each row contains the following metadata:</w:t>
       </w:r>
     </w:p>
     <w:p>
@@ -3494,8 +3466,6 @@
       <w:r>
         <w:t>n_articles_weighted</w:t>
       </w:r>
-      <w:bookmarkStart w:id="0" w:name="_GoBack"/>
-      <w:bookmarkEnd w:id="0"/>
     </w:p>
     <w:sectPr>
       <w:pgSz w:w="12240" w:h="15840"/>

</xml_diff>

<commit_message>
add descriptoin of "pred_oro_type_long" table into the readme file
</commit_message>
<xml_diff>
--- a/data/sqlite-databases/README_all_tables_v2.docx
+++ b/data/sqlite-databases/README_all_tables_v2.docx
@@ -1153,60 +1153,90 @@
       </w:r>
       <w:proofErr w:type="spellStart"/>
       <w:r>
-        <w:t>pred_marine_</w:t>
+        <w:t>pred_marine_system</w:t>
+      </w:r>
+      <w:proofErr w:type="spellEnd"/>
+      <w:r>
+        <w:t xml:space="preserve">, </w:t>
+      </w:r>
+      <w:proofErr w:type="spellStart"/>
+      <w:r>
+        <w:t>pred_method_type</w:t>
+      </w:r>
+      <w:proofErr w:type="spellEnd"/>
+      <w:r>
+        <w:t xml:space="preserve">, </w:t>
+      </w:r>
+      <w:proofErr w:type="spellStart"/>
+      <w:r>
+        <w:t>pred_oro_any_mitigation</w:t>
+      </w:r>
+      <w:proofErr w:type="spellEnd"/>
+      <w:r>
+        <w:t xml:space="preserve">, </w:t>
+      </w:r>
+      <w:proofErr w:type="spellStart"/>
+      <w:r>
+        <w:t>pred_oro_any_nature</w:t>
+      </w:r>
+      <w:proofErr w:type="spellEnd"/>
+      <w:r>
+        <w:t xml:space="preserve">, </w:t>
+      </w:r>
+      <w:proofErr w:type="spellStart"/>
+      <w:r>
+        <w:t>pred_oro_any_societal</w:t>
+      </w:r>
+      <w:proofErr w:type="spellEnd"/>
+      <w:r>
+        <w:t xml:space="preserve">, </w:t>
+      </w:r>
+      <w:proofErr w:type="spellStart"/>
+      <w:r>
+        <w:t>pred_oro_branch</w:t>
+      </w:r>
+      <w:proofErr w:type="spellEnd"/>
+    </w:p>
+    <w:p>
+      <w:r>
+        <w:t xml:space="preserve">The table </w:t>
+      </w:r>
+      <w:r>
+        <w:t>"</w:t>
+      </w:r>
+      <w:proofErr w:type="spellStart"/>
+      <w:r>
+        <w:t>pred_oro_type_long</w:t>
+      </w:r>
+      <w:proofErr w:type="spellEnd"/>
+      <w:r>
+        <w:t>"</w:t>
+      </w:r>
+      <w:r>
+        <w:t xml:space="preserve"> combines and formats the predictions from </w:t>
+      </w:r>
+      <w:proofErr w:type="spellStart"/>
+      <w:r>
+        <w:t>pred_oro_any_</w:t>
+      </w:r>
+      <w:r>
+        <w:rPr>
+          <w:i/>
+        </w:rPr>
+        <w:t>x</w:t>
+      </w:r>
+      <w:proofErr w:type="spellEnd"/>
+      <w:r>
+        <w:rPr>
+          <w:i/>
+        </w:rPr>
+        <w:t xml:space="preserve"> </w:t>
+      </w:r>
+      <w:r>
+        <w:t>into long format for easier plotting.</w:t>
       </w:r>
       <w:bookmarkStart w:id="0" w:name="_GoBack"/>
       <w:bookmarkEnd w:id="0"/>
-      <w:r>
-        <w:t>system</w:t>
-      </w:r>
-      <w:proofErr w:type="spellEnd"/>
-      <w:r>
-        <w:t xml:space="preserve">, </w:t>
-      </w:r>
-      <w:proofErr w:type="spellStart"/>
-      <w:r>
-        <w:t>pred_method</w:t>
-      </w:r>
-      <w:r>
-        <w:t>_type</w:t>
-      </w:r>
-      <w:proofErr w:type="spellEnd"/>
-      <w:r>
-        <w:t xml:space="preserve">, </w:t>
-      </w:r>
-      <w:proofErr w:type="spellStart"/>
-      <w:r>
-        <w:t>pred_oro_any_mitigation</w:t>
-      </w:r>
-      <w:proofErr w:type="spellEnd"/>
-      <w:r>
-        <w:t xml:space="preserve">, </w:t>
-      </w:r>
-      <w:proofErr w:type="spellStart"/>
-      <w:r>
-        <w:t>pred_oro_any_natur</w:t>
-      </w:r>
-      <w:r>
-        <w:t>e</w:t>
-      </w:r>
-      <w:proofErr w:type="spellEnd"/>
-      <w:r>
-        <w:t xml:space="preserve">, </w:t>
-      </w:r>
-      <w:proofErr w:type="spellStart"/>
-      <w:r>
-        <w:t>pred_oro_any_societal</w:t>
-      </w:r>
-      <w:proofErr w:type="spellEnd"/>
-      <w:r>
-        <w:t xml:space="preserve">, </w:t>
-      </w:r>
-      <w:proofErr w:type="spellStart"/>
-      <w:r>
-        <w:t>pred_oro_branch</w:t>
-      </w:r>
-      <w:proofErr w:type="spellEnd"/>
     </w:p>
     <w:p>
       <w:pPr>
@@ -2807,6 +2837,7 @@
           <w:szCs w:val="21"/>
           <w:shd w:val="clear" w:color="auto" w:fill="FFFFFF"/>
         </w:rPr>
+        <w:lastRenderedPageBreak/>
         <w:t>This table contains information on which grid cells (</w:t>
       </w:r>
       <w:proofErr w:type="spellStart"/>
@@ -2867,17 +2898,7 @@
           <w:szCs w:val="21"/>
           <w:shd w:val="clear" w:color="auto" w:fill="FFFFFF"/>
         </w:rPr>
-        <w:t xml:space="preserve">). These ids can be used to join with other tables to get </w:t>
-      </w:r>
-      <w:r>
-        <w:rPr>
-          <w:rFonts w:ascii="Segoe UI" w:hAnsi="Segoe UI" w:cs="Segoe UI"/>
-          <w:sz w:val="21"/>
-          <w:szCs w:val="21"/>
-          <w:shd w:val="clear" w:color="auto" w:fill="FFFFFF"/>
-        </w:rPr>
-        <w:lastRenderedPageBreak/>
-        <w:t xml:space="preserve">more metadata if desired. For plotting, the most important </w:t>
+        <w:t xml:space="preserve">). These ids can be used to join with other tables to get more metadata if desired. For plotting, the most important </w:t>
       </w:r>
       <w:proofErr w:type="spellStart"/>
       <w:r>

</xml_diff>